<commit_message>
Eindverslag Final voor controle
</commit_message>
<xml_diff>
--- a/documentatie/Documenten/eindverslag.docx
+++ b/documentatie/Documenten/eindverslag.docx
@@ -1240,21 +1240,7 @@
                 <w:rStyle w:val="Hyperlink"/>
                 <w:noProof/>
               </w:rPr>
-              <w:t>Zelfrefl</w:t>
-            </w:r>
-            <w:r>
-              <w:rPr>
-                <w:rStyle w:val="Hyperlink"/>
-                <w:noProof/>
-              </w:rPr>
-              <w:t>e</w:t>
-            </w:r>
-            <w:r>
-              <w:rPr>
-                <w:rStyle w:val="Hyperlink"/>
-                <w:noProof/>
-              </w:rPr>
-              <w:t>ctie</w:t>
+              <w:t>Zelfreflectie</w:t>
             </w:r>
             <w:r>
               <w:rPr>
@@ -6026,7 +6012,13 @@
     <w:p/>
     <w:p>
       <w:r>
-        <w:t xml:space="preserve">Na 3 dagen hard aan dit project te hebben gewerkt </w:t>
+        <w:t xml:space="preserve">Na </w:t>
+      </w:r>
+      <w:r>
+        <w:t>drie</w:t>
+      </w:r>
+      <w:r>
+        <w:t xml:space="preserve"> dagen hard aan dit project te hebben gewerkt </w:t>
       </w:r>
       <w:r>
         <w:t xml:space="preserve">kunnen wij met een geslaagde blik terug kijken. Het is een leerzame periode geweest waarin wij veel geleerd hebben en onszelf hebben kunnen ontwikkelen. Wij zijn zeer tevreden over het uiteindelijke resultaat, de </w:t>
@@ -6038,6 +6030,9 @@
       <w:proofErr w:type="spellEnd"/>
       <w:r>
         <w:t xml:space="preserve"> User Interface is mooier dan we hadden verwacht en we hebben meer functies geïmplementeerd dan we in eerste instantie hadden verwacht. Ook is het werken in een team erg geslaagd. Iedereen heeft ongeveer dezelfde bijdrage geleverd en altijd volledige inzet gegeven. </w:t>
+      </w:r>
+      <w:r>
+        <w:t xml:space="preserve">Het is een zeer prettige werkervaring geweest en wij zijn gemotiveerd voor het volgend project. </w:t>
       </w:r>
       <w:bookmarkStart w:id="19" w:name="_GoBack"/>
       <w:bookmarkEnd w:id="19"/>
@@ -6046,20 +6041,6 @@
       <w:pPr>
         <w:pStyle w:val="Geenafstand"/>
       </w:pPr>
-    </w:p>
-    <w:p>
-      <w:pPr>
-        <w:pStyle w:val="Geenafstand"/>
-      </w:pPr>
-      <w:r>
-        <w:t xml:space="preserve">We staan op het moment om het project in te leveren. Op dit moment zijn we tevreden met het eindproduct die we met dit project konden maken. We zijn tevreden </w:t>
-      </w:r>
-      <w:r>
-        <w:t>met de taakverdeling.</w:t>
-      </w:r>
-      <w:r>
-        <w:t xml:space="preserve"> Wel zijn er een aantal punten die verbeterd konden worden. Deze hebben we besproken in de reflecties toen we terugkeken op het project. </w:t>
-      </w:r>
     </w:p>
     <w:sectPr>
       <w:pgSz w:w="11900" w:h="16840"/>
@@ -6168,7 +6149,7 @@
           <w:rPr>
             <w:noProof/>
           </w:rPr>
-          <w:t>15</w:t>
+          <w:t>16</w:t>
         </w:r>
         <w:r>
           <w:fldChar w:fldCharType="end"/>
@@ -7303,7 +7284,7 @@
 </file>
 
 <file path=customXml/itemProps1.xml><?xml version="1.0" encoding="utf-8"?>
-<ds:datastoreItem xmlns:ds="http://schemas.openxmlformats.org/officeDocument/2006/customXml" ds:itemID="{AF6DFED3-2091-4D6B-B34F-076FEB9C8E4D}">
+<ds:datastoreItem xmlns:ds="http://schemas.openxmlformats.org/officeDocument/2006/customXml" ds:itemID="{717BA098-AA8A-4468-A5B1-EA6D3D3C83BD}">
   <ds:schemaRefs>
     <ds:schemaRef ds:uri="http://schemas.openxmlformats.org/officeDocument/2006/bibliography"/>
   </ds:schemaRefs>

</xml_diff>